<commit_message>
Daily and Weekly Update
</commit_message>
<xml_diff>
--- a/Articles/2025/1-Blender-Continued/3-The-Property-Panel/The Property Panel.docx
+++ b/Articles/2025/1-Blender-Continued/3-The-Property-Panel/The Property Panel.docx
@@ -13,21 +13,89 @@
         <w:t xml:space="preserve"> Property Panel</w:t>
       </w:r>
     </w:p>
-    <w:p>
-      <w:r>
-        <w:t xml:space="preserve">The Property panel in Blender is a panel that is located on the right side of the application. It displays and edits both data and properties of either the active screen or object. This panel can be found directly below the Outliner. </w:t>
-      </w:r>
-    </w:p>
-    <w:p>
-      <w:r>
-        <w:t xml:space="preserve">This shows the properties that are available for the Cube. This will not be the first tab on the Property panel. This is the Object Property tab, which is represented by an orange square on the left side of the panel. </w:t>
-      </w:r>
-      <w:r>
-        <w:t>As you can tell with this panel open that you are able to change a lot of the properties that are processed by this object.</w:t>
-      </w:r>
-    </w:p>
-    <w:p>
-      <w:r>
+    <w:p/>
+    <w:p/>
+    <w:p>
+      <w:pPr>
+        <w:pStyle w:val="Heading1"/>
+      </w:pPr>
+      <w:r>
+        <w:t>Overview of Property Panel</w:t>
+      </w:r>
+    </w:p>
+    <w:p>
+      <w:r>
+        <w:t xml:space="preserve">The Property </w:t>
+      </w:r>
+      <w:r>
+        <w:t>P</w:t>
+      </w:r>
+      <w:r>
+        <w:t xml:space="preserve">anel in Blender is a panel that is located on the right side of the application. It displays and edits both data and properties of either the active screen or object. </w:t>
+      </w:r>
+      <w:r>
+        <w:t>The Property Panel</w:t>
+      </w:r>
+      <w:r>
+        <w:t xml:space="preserve"> can be found directly below the Outliner. </w:t>
+      </w:r>
+    </w:p>
+    <w:p>
+      <w:pPr>
+        <w:pStyle w:val="Heading1"/>
+      </w:pPr>
+      <w:r>
+        <w:t>Object Property Panel</w:t>
+      </w:r>
+    </w:p>
+    <w:p>
+      <w:r>
+        <w:t xml:space="preserve">The </w:t>
+      </w:r>
+      <w:r>
+        <w:rPr>
+          <w:rStyle w:val="BlueBoldenChar"/>
+          <w:rFonts w:eastAsiaTheme="minorHAnsi"/>
+        </w:rPr>
+        <w:t>Object Property</w:t>
+      </w:r>
+      <w:r>
+        <w:t xml:space="preserve"> panel can be one of the most helpful panels, while working with an 3D object. </w:t>
+      </w:r>
+      <w:r>
+        <w:t xml:space="preserve">This shows the properties that are available for the Cube. This will not be the first tab on the Property panel. </w:t>
+      </w:r>
+      <w:r>
+        <w:t>You can find this panel by selecting the</w:t>
+      </w:r>
+      <w:r>
+        <w:t xml:space="preserve"> Object Property tab, which is represented by an orange square on the left side of the panel. </w:t>
+      </w:r>
+      <w:r>
+        <w:t>With this tab</w:t>
+      </w:r>
+      <w:r>
+        <w:t xml:space="preserve"> open</w:t>
+      </w:r>
+      <w:r>
+        <w:t>,</w:t>
+      </w:r>
+      <w:r>
+        <w:t xml:space="preserve"> </w:t>
+      </w:r>
+      <w:r>
+        <w:t xml:space="preserve">you will find that you can change quite a few </w:t>
+      </w:r>
+      <w:r>
+        <w:t>properties that are processed by this object.</w:t>
+      </w:r>
+    </w:p>
+    <w:p>
+      <w:r>
+        <w:rPr>
+          <w:noProof/>
+        </w:rPr>
+        <w:lastRenderedPageBreak/>
         <w:drawing>
           <wp:inline distT="0" distB="0" distL="0" distR="0" wp14:anchorId="00240346" wp14:editId="009E498F">
             <wp:extent cx="3267531" cy="4782217"/>
@@ -71,6 +139,14 @@
       </w:r>
     </w:p>
     <w:p>
+      <w:pPr>
+        <w:pStyle w:val="Heading1"/>
+      </w:pPr>
+      <w:r>
+        <w:t>The Material Property Panel</w:t>
+      </w:r>
+    </w:p>
+    <w:p>
       <w:r>
         <w:t>For instance</w:t>
       </w:r>
@@ -80,32 +156,55 @@
       <w:r>
         <w:t xml:space="preserve"> besides being able to change dimensions or orientation, you will </w:t>
       </w:r>
-      <w:proofErr w:type="spellStart"/>
-      <w:r>
-        <w:t>additiona</w:t>
-      </w:r>
-      <w:r>
-        <w:t>ly</w:t>
-      </w:r>
-      <w:r>
-        <w:t>l</w:t>
-      </w:r>
-      <w:proofErr w:type="spellEnd"/>
-      <w:r>
-        <w:t xml:space="preserve"> find tabs where you can change the color. Changing the color of an object can be found in the Material Section of the Property panel</w:t>
-      </w:r>
-      <w:r>
-        <w:t>. This is represented by a red ball tab, at the bottom of the panel.</w:t>
+      <w:r>
+        <w:t>additionally</w:t>
+      </w:r>
+      <w:r>
+        <w:t xml:space="preserve"> </w:t>
+      </w:r>
+      <w:r>
+        <w:t>find a tab where</w:t>
+      </w:r>
+      <w:r>
+        <w:t xml:space="preserve"> you can change the color. </w:t>
+      </w:r>
+      <w:r>
+        <w:t>The setting for changing the</w:t>
+      </w:r>
+      <w:r>
+        <w:t xml:space="preserve"> color of an object can be found in the </w:t>
+      </w:r>
+      <w:r>
+        <w:rPr>
+          <w:rStyle w:val="BlueBoldenChar"/>
+          <w:rFonts w:eastAsiaTheme="minorHAnsi"/>
+        </w:rPr>
+        <w:t xml:space="preserve">Material </w:t>
+      </w:r>
+      <w:r>
+        <w:t>Section of the Property panel</w:t>
+      </w:r>
+      <w:r>
+        <w:t xml:space="preserve">. This </w:t>
+      </w:r>
+      <w:r>
+        <w:t xml:space="preserve">tab </w:t>
+      </w:r>
+      <w:r>
+        <w:t>is represented by a red ball, at the bottom of the panel.</w:t>
+      </w:r>
+      <w:r>
+        <w:t xml:space="preserve"> With your object selected, you can click on the Base color, white color swatch and change your selected 3D element to any color that you desire.</w:t>
       </w:r>
     </w:p>
     <w:p>
       <w:r>
         <w:lastRenderedPageBreak/>
         <w:drawing>
-          <wp:inline distT="0" distB="0" distL="0" distR="0" wp14:anchorId="6D56B896" wp14:editId="32F43C24">
-            <wp:extent cx="3324689" cy="4334480"/>
-            <wp:effectExtent l="0" t="0" r="9525" b="9525"/>
-            <wp:docPr id="536852085" name="Picture 1"/>
+          <wp:inline distT="0" distB="0" distL="0" distR="0" wp14:anchorId="15DA1D6E" wp14:editId="6BA7B1B1">
+            <wp:extent cx="3381847" cy="4286848"/>
+            <wp:effectExtent l="0" t="0" r="9525" b="0"/>
+            <wp:docPr id="1537790645" name="Picture 1"/>
             <wp:cNvGraphicFramePr>
               <a:graphicFrameLocks xmlns:a="http://schemas.openxmlformats.org/drawingml/2006/main" noChangeAspect="1"/>
             </wp:cNvGraphicFramePr>
@@ -113,7 +212,7 @@
               <a:graphicData uri="http://schemas.openxmlformats.org/drawingml/2006/picture">
                 <pic:pic xmlns:pic="http://schemas.openxmlformats.org/drawingml/2006/picture">
                   <pic:nvPicPr>
-                    <pic:cNvPr id="536852085" name=""/>
+                    <pic:cNvPr id="1537790645" name=""/>
                     <pic:cNvPicPr/>
                   </pic:nvPicPr>
                   <pic:blipFill>
@@ -125,7 +224,7 @@
                   <pic:spPr>
                     <a:xfrm>
                       <a:off x="0" y="0"/>
-                      <a:ext cx="3324689" cy="4334480"/>
+                      <a:ext cx="3381847" cy="4286848"/>
                     </a:xfrm>
                     <a:prstGeom prst="rect">
                       <a:avLst/>
@@ -145,9 +244,21 @@
         <w:t>At the top of this panel, when you have a tool from the tool box selected, you will find options for this tool. This is the panel for the Loop Cut tool, which can be viewed by selecting the Loop cut tool from the toolbox in Edit mode.</w:t>
       </w:r>
     </w:p>
-    <w:p>
+    <w:p/>
+    <w:p>
+      <w:pPr>
+        <w:pStyle w:val="Heading1"/>
+      </w:pPr>
       <w:r>
         <w:lastRenderedPageBreak/>
+        <w:t>Modifier, Physics, and Particles</w:t>
+      </w:r>
+    </w:p>
+    <w:p>
+      <w:r>
+        <w:rPr>
+          <w:noProof/>
+        </w:rPr>
         <w:drawing>
           <wp:inline distT="0" distB="0" distL="0" distR="0" wp14:anchorId="0B776FA4" wp14:editId="36F9D413">
             <wp:extent cx="3028712" cy="4352925"/>
@@ -185,21 +296,111 @@
         </w:drawing>
       </w:r>
     </w:p>
-    <w:p>
+    <w:p/>
+    <w:p/>
+    <w:p>
+      <w:pPr>
+        <w:rPr>
+          <w:noProof/>
+        </w:rPr>
+      </w:pPr>
       <w:r>
         <w:t>You will find panel for Modifiers, Physics, Particles and more.</w:t>
       </w:r>
       <w:r>
-        <w:t xml:space="preserve"> This is the Boolean Modifier in the Modifier tab</w:t>
-      </w:r>
-    </w:p>
-    <w:p>
-      <w:r>
+        <w:t xml:space="preserve"> </w:t>
+      </w:r>
+      <w:r>
+        <w:t xml:space="preserve">Illustrated in the Modifier panel is the Boolean Modifier. There is a whole slew of modifier that you can choose from using this panel. You can pick and choose among the large inventory by clicking on the </w:t>
+      </w:r>
+      <w:r>
+        <w:rPr>
+          <w:rStyle w:val="BlueBoldenChar"/>
+          <w:rFonts w:eastAsiaTheme="minorHAnsi"/>
+        </w:rPr>
+        <w:t>Add Modifier</w:t>
+      </w:r>
+      <w:r>
+        <w:t xml:space="preserve"> Button.</w:t>
+      </w:r>
+      <w:r>
+        <w:rPr>
+          <w:noProof/>
+        </w:rPr>
+        <w:t xml:space="preserve"> </w:t>
+      </w:r>
+    </w:p>
+    <w:p>
+      <w:pPr>
+        <w:rPr>
+          <w:noProof/>
+        </w:rPr>
+      </w:pPr>
+    </w:p>
+    <w:p>
+      <w:pPr>
+        <w:rPr>
+          <w:noProof/>
+        </w:rPr>
+      </w:pPr>
+    </w:p>
+    <w:p>
+      <w:pPr>
+        <w:rPr>
+          <w:noProof/>
+        </w:rPr>
+      </w:pPr>
+    </w:p>
+    <w:p>
+      <w:pPr>
+        <w:rPr>
+          <w:noProof/>
+        </w:rPr>
+      </w:pPr>
+    </w:p>
+    <w:p>
+      <w:pPr>
+        <w:rPr>
+          <w:noProof/>
+        </w:rPr>
+      </w:pPr>
+    </w:p>
+    <w:p>
+      <w:pPr>
+        <w:rPr>
+          <w:noProof/>
+        </w:rPr>
+      </w:pPr>
+    </w:p>
+    <w:p>
+      <w:pPr>
+        <w:rPr>
+          <w:noProof/>
+        </w:rPr>
+      </w:pPr>
+    </w:p>
+    <w:p>
+      <w:pPr>
+        <w:pStyle w:val="Heading1"/>
+        <w:rPr>
+          <w:noProof/>
+        </w:rPr>
+      </w:pPr>
+      <w:r>
+        <w:rPr>
+          <w:noProof/>
+        </w:rPr>
+        <w:t xml:space="preserve">   </w:t>
+      </w:r>
+      <w:r>
+        <w:rPr>
+          <w:noProof/>
+        </w:rPr>
         <w:drawing>
-          <wp:inline distT="0" distB="0" distL="0" distR="0" wp14:anchorId="6EC8DA76" wp14:editId="2A71E5DE">
-            <wp:extent cx="3134162" cy="2886478"/>
-            <wp:effectExtent l="0" t="0" r="0" b="9525"/>
-            <wp:docPr id="1362686367" name="Picture 1"/>
+          <wp:inline distT="0" distB="0" distL="0" distR="0" wp14:anchorId="0B5529E7" wp14:editId="5D3532B9">
+            <wp:extent cx="3124636" cy="3277057"/>
+            <wp:effectExtent l="0" t="0" r="0" b="0"/>
+            <wp:docPr id="1199882134" name="Picture 1"/>
             <wp:cNvGraphicFramePr>
               <a:graphicFrameLocks xmlns:a="http://schemas.openxmlformats.org/drawingml/2006/main" noChangeAspect="1"/>
             </wp:cNvGraphicFramePr>
@@ -207,7 +408,7 @@
               <a:graphicData uri="http://schemas.openxmlformats.org/drawingml/2006/picture">
                 <pic:pic xmlns:pic="http://schemas.openxmlformats.org/drawingml/2006/picture">
                   <pic:nvPicPr>
-                    <pic:cNvPr id="1362686367" name=""/>
+                    <pic:cNvPr id="1199882134" name=""/>
                     <pic:cNvPicPr/>
                   </pic:nvPicPr>
                   <pic:blipFill>
@@ -219,7 +420,7 @@
                   <pic:spPr>
                     <a:xfrm>
                       <a:off x="0" y="0"/>
-                      <a:ext cx="3134162" cy="2886478"/>
+                      <a:ext cx="3124636" cy="3277057"/>
                     </a:xfrm>
                     <a:prstGeom prst="rect">
                       <a:avLst/>
@@ -233,8 +434,632 @@
       </w:r>
     </w:p>
     <w:p/>
+    <w:p>
+      <w:r>
+        <w:t>Modifiers, Physics and Particles are huge subjects all on their own, and truly deserve their own tutorials to give them any justice.</w:t>
+      </w:r>
+    </w:p>
+    <w:p>
+      <w:r>
+        <w:drawing>
+          <wp:inline distT="0" distB="0" distL="0" distR="0" wp14:anchorId="6DFF1BF8" wp14:editId="6EE0E969">
+            <wp:extent cx="4686954" cy="2324424"/>
+            <wp:effectExtent l="0" t="0" r="0" b="0"/>
+            <wp:docPr id="2089532765" name="Picture 1"/>
+            <wp:cNvGraphicFramePr>
+              <a:graphicFrameLocks xmlns:a="http://schemas.openxmlformats.org/drawingml/2006/main" noChangeAspect="1"/>
+            </wp:cNvGraphicFramePr>
+            <a:graphic xmlns:a="http://schemas.openxmlformats.org/drawingml/2006/main">
+              <a:graphicData uri="http://schemas.openxmlformats.org/drawingml/2006/picture">
+                <pic:pic xmlns:pic="http://schemas.openxmlformats.org/drawingml/2006/picture">
+                  <pic:nvPicPr>
+                    <pic:cNvPr id="2089532765" name=""/>
+                    <pic:cNvPicPr/>
+                  </pic:nvPicPr>
+                  <pic:blipFill>
+                    <a:blip r:embed="rId11"/>
+                    <a:stretch>
+                      <a:fillRect/>
+                    </a:stretch>
+                  </pic:blipFill>
+                  <pic:spPr>
+                    <a:xfrm>
+                      <a:off x="0" y="0"/>
+                      <a:ext cx="4686954" cy="2324424"/>
+                    </a:xfrm>
+                    <a:prstGeom prst="rect">
+                      <a:avLst/>
+                    </a:prstGeom>
+                  </pic:spPr>
+                </pic:pic>
+              </a:graphicData>
+            </a:graphic>
+          </wp:inline>
+        </w:drawing>
+      </w:r>
+    </w:p>
+    <w:p/>
+    <w:p>
+      <w:r>
+        <w:t>To actually see the Particle System panel, you have to click on the Plus sign to add one.</w:t>
+      </w:r>
+    </w:p>
+    <w:p>
+      <w:r>
+        <w:lastRenderedPageBreak/>
+        <w:drawing>
+          <wp:inline distT="0" distB="0" distL="0" distR="0" wp14:anchorId="0FAE3E2A" wp14:editId="2A9487A9">
+            <wp:extent cx="4067174" cy="1806700"/>
+            <wp:effectExtent l="0" t="0" r="0" b="3175"/>
+            <wp:docPr id="1443590535" name="Picture 1"/>
+            <wp:cNvGraphicFramePr>
+              <a:graphicFrameLocks xmlns:a="http://schemas.openxmlformats.org/drawingml/2006/main" noChangeAspect="1"/>
+            </wp:cNvGraphicFramePr>
+            <a:graphic xmlns:a="http://schemas.openxmlformats.org/drawingml/2006/main">
+              <a:graphicData uri="http://schemas.openxmlformats.org/drawingml/2006/picture">
+                <pic:pic xmlns:pic="http://schemas.openxmlformats.org/drawingml/2006/picture">
+                  <pic:nvPicPr>
+                    <pic:cNvPr id="1443590535" name=""/>
+                    <pic:cNvPicPr/>
+                  </pic:nvPicPr>
+                  <pic:blipFill>
+                    <a:blip r:embed="rId12"/>
+                    <a:stretch>
+                      <a:fillRect/>
+                    </a:stretch>
+                  </pic:blipFill>
+                  <pic:spPr>
+                    <a:xfrm>
+                      <a:off x="0" y="0"/>
+                      <a:ext cx="4079255" cy="1812067"/>
+                    </a:xfrm>
+                    <a:prstGeom prst="rect">
+                      <a:avLst/>
+                    </a:prstGeom>
+                  </pic:spPr>
+                </pic:pic>
+              </a:graphicData>
+            </a:graphic>
+          </wp:inline>
+        </w:drawing>
+      </w:r>
+    </w:p>
+    <w:p>
+      <w:r>
+        <w:drawing>
+          <wp:inline distT="0" distB="0" distL="0" distR="0" wp14:anchorId="4F1440C8" wp14:editId="57061976">
+            <wp:extent cx="3200847" cy="6087325"/>
+            <wp:effectExtent l="0" t="0" r="0" b="8890"/>
+            <wp:docPr id="501004923" name="Picture 1"/>
+            <wp:cNvGraphicFramePr>
+              <a:graphicFrameLocks xmlns:a="http://schemas.openxmlformats.org/drawingml/2006/main" noChangeAspect="1"/>
+            </wp:cNvGraphicFramePr>
+            <a:graphic xmlns:a="http://schemas.openxmlformats.org/drawingml/2006/main">
+              <a:graphicData uri="http://schemas.openxmlformats.org/drawingml/2006/picture">
+                <pic:pic xmlns:pic="http://schemas.openxmlformats.org/drawingml/2006/picture">
+                  <pic:nvPicPr>
+                    <pic:cNvPr id="501004923" name=""/>
+                    <pic:cNvPicPr/>
+                  </pic:nvPicPr>
+                  <pic:blipFill>
+                    <a:blip r:embed="rId13"/>
+                    <a:stretch>
+                      <a:fillRect/>
+                    </a:stretch>
+                  </pic:blipFill>
+                  <pic:spPr>
+                    <a:xfrm>
+                      <a:off x="0" y="0"/>
+                      <a:ext cx="3200847" cy="6087325"/>
+                    </a:xfrm>
+                    <a:prstGeom prst="rect">
+                      <a:avLst/>
+                    </a:prstGeom>
+                  </pic:spPr>
+                </pic:pic>
+              </a:graphicData>
+            </a:graphic>
+          </wp:inline>
+        </w:drawing>
+      </w:r>
+    </w:p>
+    <w:p>
+      <w:pPr>
+        <w:pStyle w:val="Heading1"/>
+      </w:pPr>
+      <w:r>
+        <w:lastRenderedPageBreak/>
+        <w:t>The Render Property Panel</w:t>
+      </w:r>
+    </w:p>
+    <w:p>
+      <w:r>
+        <w:t xml:space="preserve">This panel here will deal with </w:t>
+      </w:r>
+      <w:r>
+        <w:rPr>
+          <w:rStyle w:val="BlueBoldenChar"/>
+          <w:rFonts w:eastAsiaTheme="minorHAnsi"/>
+        </w:rPr>
+        <w:t>Rendering</w:t>
+      </w:r>
+      <w:r>
+        <w:t xml:space="preserve"> options. This is how you decide</w:t>
+      </w:r>
+      <w:r>
+        <w:t>,</w:t>
+      </w:r>
+      <w:r>
+        <w:t xml:space="preserve"> and set many values to </w:t>
+      </w:r>
+      <w:r>
+        <w:t xml:space="preserve">manage how your blender objects will be rendered </w:t>
+      </w:r>
+      <w:r>
+        <w:t xml:space="preserve">on </w:t>
+      </w:r>
+      <w:r>
+        <w:t xml:space="preserve">the screen. This panel starts off by allowing you to choose your Render Engine. The render engine, is a program that determines how light will interact with the final image or scene. This will give more realism to your work. </w:t>
+      </w:r>
+    </w:p>
+    <w:p>
+      <w:r>
+        <w:drawing>
+          <wp:inline distT="0" distB="0" distL="0" distR="0" wp14:anchorId="6EE1688C" wp14:editId="5874AC35">
+            <wp:extent cx="3772426" cy="4467849"/>
+            <wp:effectExtent l="0" t="0" r="0" b="9525"/>
+            <wp:docPr id="1254346489" name="Picture 1"/>
+            <wp:cNvGraphicFramePr>
+              <a:graphicFrameLocks xmlns:a="http://schemas.openxmlformats.org/drawingml/2006/main" noChangeAspect="1"/>
+            </wp:cNvGraphicFramePr>
+            <a:graphic xmlns:a="http://schemas.openxmlformats.org/drawingml/2006/main">
+              <a:graphicData uri="http://schemas.openxmlformats.org/drawingml/2006/picture">
+                <pic:pic xmlns:pic="http://schemas.openxmlformats.org/drawingml/2006/picture">
+                  <pic:nvPicPr>
+                    <pic:cNvPr id="1254346489" name=""/>
+                    <pic:cNvPicPr/>
+                  </pic:nvPicPr>
+                  <pic:blipFill>
+                    <a:blip r:embed="rId14"/>
+                    <a:stretch>
+                      <a:fillRect/>
+                    </a:stretch>
+                  </pic:blipFill>
+                  <pic:spPr>
+                    <a:xfrm>
+                      <a:off x="0" y="0"/>
+                      <a:ext cx="3772426" cy="4467849"/>
+                    </a:xfrm>
+                    <a:prstGeom prst="rect">
+                      <a:avLst/>
+                    </a:prstGeom>
+                  </pic:spPr>
+                </pic:pic>
+              </a:graphicData>
+            </a:graphic>
+          </wp:inline>
+        </w:drawing>
+      </w:r>
+    </w:p>
+    <w:p/>
+    <w:p>
+      <w:r>
+        <w:t>Blender comes with a few different engine. Each one has its strengths and weaknesses, Eevee is the default engine</w:t>
+      </w:r>
+      <w:r>
+        <w:t>,</w:t>
+      </w:r>
+      <w:r>
+        <w:t xml:space="preserve"> and it is fine</w:t>
+      </w:r>
+      <w:r>
+        <w:t>, as it will create</w:t>
+      </w:r>
+      <w:r>
+        <w:t xml:space="preserve"> high-quality, realistic rendering.</w:t>
+      </w:r>
+    </w:p>
+    <w:p>
+      <w:r>
+        <w:drawing>
+          <wp:inline distT="0" distB="0" distL="0" distR="0" wp14:anchorId="74388599" wp14:editId="376A405C">
+            <wp:extent cx="3686689" cy="1200318"/>
+            <wp:effectExtent l="0" t="0" r="0" b="0"/>
+            <wp:docPr id="1196531790" name="Picture 1"/>
+            <wp:cNvGraphicFramePr>
+              <a:graphicFrameLocks xmlns:a="http://schemas.openxmlformats.org/drawingml/2006/main" noChangeAspect="1"/>
+            </wp:cNvGraphicFramePr>
+            <a:graphic xmlns:a="http://schemas.openxmlformats.org/drawingml/2006/main">
+              <a:graphicData uri="http://schemas.openxmlformats.org/drawingml/2006/picture">
+                <pic:pic xmlns:pic="http://schemas.openxmlformats.org/drawingml/2006/picture">
+                  <pic:nvPicPr>
+                    <pic:cNvPr id="1196531790" name=""/>
+                    <pic:cNvPicPr/>
+                  </pic:nvPicPr>
+                  <pic:blipFill>
+                    <a:blip r:embed="rId15"/>
+                    <a:stretch>
+                      <a:fillRect/>
+                    </a:stretch>
+                  </pic:blipFill>
+                  <pic:spPr>
+                    <a:xfrm>
+                      <a:off x="0" y="0"/>
+                      <a:ext cx="3686689" cy="1200318"/>
+                    </a:xfrm>
+                    <a:prstGeom prst="rect">
+                      <a:avLst/>
+                    </a:prstGeom>
+                  </pic:spPr>
+                </pic:pic>
+              </a:graphicData>
+            </a:graphic>
+          </wp:inline>
+        </w:drawing>
+      </w:r>
+    </w:p>
+    <w:p/>
+    <w:p>
+      <w:pPr>
+        <w:pStyle w:val="Heading1"/>
+      </w:pPr>
+      <w:r>
+        <w:t>The World Property Panel</w:t>
+      </w:r>
+    </w:p>
+    <w:p>
+      <w:r>
+        <w:t xml:space="preserve">If you click on the </w:t>
+      </w:r>
+      <w:r>
+        <w:rPr>
+          <w:rStyle w:val="BlueBoldenChar"/>
+          <w:rFonts w:eastAsiaTheme="minorHAnsi"/>
+        </w:rPr>
+        <w:t>World</w:t>
+      </w:r>
+      <w:r>
+        <w:t xml:space="preserve"> property panel, </w:t>
+      </w:r>
+      <w:r>
+        <w:t>and</w:t>
+      </w:r>
+      <w:r>
+        <w:t xml:space="preserve"> you click on the blue button that says Use Nodes</w:t>
+      </w:r>
+      <w:r>
+        <w:t>, you can change the color of your background</w:t>
+      </w:r>
+      <w:r>
+        <w:t>.</w:t>
+      </w:r>
+    </w:p>
+    <w:p>
+      <w:r>
+        <w:drawing>
+          <wp:inline distT="0" distB="0" distL="0" distR="0" wp14:anchorId="586E684E" wp14:editId="1EA4582C">
+            <wp:extent cx="4525006" cy="3458058"/>
+            <wp:effectExtent l="0" t="0" r="0" b="9525"/>
+            <wp:docPr id="292768756" name="Picture 1"/>
+            <wp:cNvGraphicFramePr>
+              <a:graphicFrameLocks xmlns:a="http://schemas.openxmlformats.org/drawingml/2006/main" noChangeAspect="1"/>
+            </wp:cNvGraphicFramePr>
+            <a:graphic xmlns:a="http://schemas.openxmlformats.org/drawingml/2006/main">
+              <a:graphicData uri="http://schemas.openxmlformats.org/drawingml/2006/picture">
+                <pic:pic xmlns:pic="http://schemas.openxmlformats.org/drawingml/2006/picture">
+                  <pic:nvPicPr>
+                    <pic:cNvPr id="292768756" name=""/>
+                    <pic:cNvPicPr/>
+                  </pic:nvPicPr>
+                  <pic:blipFill>
+                    <a:blip r:embed="rId16"/>
+                    <a:stretch>
+                      <a:fillRect/>
+                    </a:stretch>
+                  </pic:blipFill>
+                  <pic:spPr>
+                    <a:xfrm>
+                      <a:off x="0" y="0"/>
+                      <a:ext cx="4525006" cy="3458058"/>
+                    </a:xfrm>
+                    <a:prstGeom prst="rect">
+                      <a:avLst/>
+                    </a:prstGeom>
+                  </pic:spPr>
+                </pic:pic>
+              </a:graphicData>
+            </a:graphic>
+          </wp:inline>
+        </w:drawing>
+      </w:r>
+    </w:p>
+    <w:p>
+      <w:r>
+        <w:t xml:space="preserve">With Nodes turned on, you do have access to a color swatch. There are other settings to that you can set here, but honestly, if you are trying to add a background image, </w:t>
+      </w:r>
+      <w:r>
+        <w:t>this is best to do in the Shading workspace and using the node panel, where you can manipulate the nodes manually, and get more precise setting over a multitude of things.</w:t>
+      </w:r>
+    </w:p>
+    <w:p>
+      <w:r>
+        <w:lastRenderedPageBreak/>
+        <w:drawing>
+          <wp:inline distT="0" distB="0" distL="0" distR="0" wp14:anchorId="70BE63FA" wp14:editId="530E4FE7">
+            <wp:extent cx="4658375" cy="2657846"/>
+            <wp:effectExtent l="0" t="0" r="8890" b="9525"/>
+            <wp:docPr id="1970435298" name="Picture 1"/>
+            <wp:cNvGraphicFramePr>
+              <a:graphicFrameLocks xmlns:a="http://schemas.openxmlformats.org/drawingml/2006/main" noChangeAspect="1"/>
+            </wp:cNvGraphicFramePr>
+            <a:graphic xmlns:a="http://schemas.openxmlformats.org/drawingml/2006/main">
+              <a:graphicData uri="http://schemas.openxmlformats.org/drawingml/2006/picture">
+                <pic:pic xmlns:pic="http://schemas.openxmlformats.org/drawingml/2006/picture">
+                  <pic:nvPicPr>
+                    <pic:cNvPr id="1970435298" name=""/>
+                    <pic:cNvPicPr/>
+                  </pic:nvPicPr>
+                  <pic:blipFill>
+                    <a:blip r:embed="rId17"/>
+                    <a:stretch>
+                      <a:fillRect/>
+                    </a:stretch>
+                  </pic:blipFill>
+                  <pic:spPr>
+                    <a:xfrm>
+                      <a:off x="0" y="0"/>
+                      <a:ext cx="4658375" cy="2657846"/>
+                    </a:xfrm>
+                    <a:prstGeom prst="rect">
+                      <a:avLst/>
+                    </a:prstGeom>
+                  </pic:spPr>
+                </pic:pic>
+              </a:graphicData>
+            </a:graphic>
+          </wp:inline>
+        </w:drawing>
+      </w:r>
+    </w:p>
+    <w:p/>
+    <w:p>
+      <w:r>
+        <w:t xml:space="preserve">In order to see this color for your background you must be in </w:t>
+      </w:r>
+      <w:r>
+        <w:rPr>
+          <w:rStyle w:val="BlueBoldenChar"/>
+          <w:rFonts w:eastAsiaTheme="minorHAnsi"/>
+        </w:rPr>
+        <w:t>Render mode</w:t>
+      </w:r>
+      <w:r>
+        <w:t>.</w:t>
+      </w:r>
+    </w:p>
+    <w:p>
+      <w:r>
+        <w:drawing>
+          <wp:inline distT="0" distB="0" distL="0" distR="0" wp14:anchorId="4F7B5102" wp14:editId="48DF9CC8">
+            <wp:extent cx="1667108" cy="924054"/>
+            <wp:effectExtent l="0" t="0" r="9525" b="9525"/>
+            <wp:docPr id="1060909947" name="Picture 1"/>
+            <wp:cNvGraphicFramePr>
+              <a:graphicFrameLocks xmlns:a="http://schemas.openxmlformats.org/drawingml/2006/main" noChangeAspect="1"/>
+            </wp:cNvGraphicFramePr>
+            <a:graphic xmlns:a="http://schemas.openxmlformats.org/drawingml/2006/main">
+              <a:graphicData uri="http://schemas.openxmlformats.org/drawingml/2006/picture">
+                <pic:pic xmlns:pic="http://schemas.openxmlformats.org/drawingml/2006/picture">
+                  <pic:nvPicPr>
+                    <pic:cNvPr id="1060909947" name=""/>
+                    <pic:cNvPicPr/>
+                  </pic:nvPicPr>
+                  <pic:blipFill>
+                    <a:blip r:embed="rId18"/>
+                    <a:stretch>
+                      <a:fillRect/>
+                    </a:stretch>
+                  </pic:blipFill>
+                  <pic:spPr>
+                    <a:xfrm>
+                      <a:off x="0" y="0"/>
+                      <a:ext cx="1667108" cy="924054"/>
+                    </a:xfrm>
+                    <a:prstGeom prst="rect">
+                      <a:avLst/>
+                    </a:prstGeom>
+                  </pic:spPr>
+                </pic:pic>
+              </a:graphicData>
+            </a:graphic>
+          </wp:inline>
+        </w:drawing>
+      </w:r>
+    </w:p>
+    <w:p>
+      <w:r>
+        <w:drawing>
+          <wp:inline distT="0" distB="0" distL="0" distR="0" wp14:anchorId="315018EA" wp14:editId="144D9D13">
+            <wp:extent cx="4656211" cy="3038475"/>
+            <wp:effectExtent l="0" t="0" r="0" b="0"/>
+            <wp:docPr id="783412726" name="Picture 1"/>
+            <wp:cNvGraphicFramePr>
+              <a:graphicFrameLocks xmlns:a="http://schemas.openxmlformats.org/drawingml/2006/main" noChangeAspect="1"/>
+            </wp:cNvGraphicFramePr>
+            <a:graphic xmlns:a="http://schemas.openxmlformats.org/drawingml/2006/main">
+              <a:graphicData uri="http://schemas.openxmlformats.org/drawingml/2006/picture">
+                <pic:pic xmlns:pic="http://schemas.openxmlformats.org/drawingml/2006/picture">
+                  <pic:nvPicPr>
+                    <pic:cNvPr id="783412726" name=""/>
+                    <pic:cNvPicPr/>
+                  </pic:nvPicPr>
+                  <pic:blipFill>
+                    <a:blip r:embed="rId19"/>
+                    <a:stretch>
+                      <a:fillRect/>
+                    </a:stretch>
+                  </pic:blipFill>
+                  <pic:spPr>
+                    <a:xfrm>
+                      <a:off x="0" y="0"/>
+                      <a:ext cx="4667325" cy="3045728"/>
+                    </a:xfrm>
+                    <a:prstGeom prst="rect">
+                      <a:avLst/>
+                    </a:prstGeom>
+                  </pic:spPr>
+                </pic:pic>
+              </a:graphicData>
+            </a:graphic>
+          </wp:inline>
+        </w:drawing>
+      </w:r>
+    </w:p>
+    <w:p/>
+    <w:p>
+      <w:pPr>
+        <w:pStyle w:val="Heading1"/>
+      </w:pPr>
+      <w:r>
+        <w:lastRenderedPageBreak/>
+        <w:t>Accessing Lights and Camera</w:t>
+      </w:r>
+    </w:p>
+    <w:p>
+      <w:r>
+        <w:t>If you take a look along the tabs on the left side of the panel, you will probably notice that you do not have anything representing the lights or the camera. That is because in order to see these types of tabs, you actually need to select them in the viewport first.</w:t>
+      </w:r>
+    </w:p>
+    <w:p>
+      <w:r>
+        <w:t xml:space="preserve">Select a light and the Light tab will appear. And </w:t>
+      </w:r>
+      <w:r>
+        <w:t xml:space="preserve">so </w:t>
+      </w:r>
+      <w:r>
+        <w:t>now you have access to all of the settings.</w:t>
+      </w:r>
+    </w:p>
+    <w:p>
+      <w:r>
+        <w:drawing>
+          <wp:inline distT="0" distB="0" distL="0" distR="0" wp14:anchorId="6D30831F" wp14:editId="79233C63">
+            <wp:extent cx="5906324" cy="2953162"/>
+            <wp:effectExtent l="0" t="0" r="0" b="0"/>
+            <wp:docPr id="591466993" name="Picture 1"/>
+            <wp:cNvGraphicFramePr>
+              <a:graphicFrameLocks xmlns:a="http://schemas.openxmlformats.org/drawingml/2006/main" noChangeAspect="1"/>
+            </wp:cNvGraphicFramePr>
+            <a:graphic xmlns:a="http://schemas.openxmlformats.org/drawingml/2006/main">
+              <a:graphicData uri="http://schemas.openxmlformats.org/drawingml/2006/picture">
+                <pic:pic xmlns:pic="http://schemas.openxmlformats.org/drawingml/2006/picture">
+                  <pic:nvPicPr>
+                    <pic:cNvPr id="591466993" name=""/>
+                    <pic:cNvPicPr/>
+                  </pic:nvPicPr>
+                  <pic:blipFill>
+                    <a:blip r:embed="rId20"/>
+                    <a:stretch>
+                      <a:fillRect/>
+                    </a:stretch>
+                  </pic:blipFill>
+                  <pic:spPr>
+                    <a:xfrm>
+                      <a:off x="0" y="0"/>
+                      <a:ext cx="5906324" cy="2953162"/>
+                    </a:xfrm>
+                    <a:prstGeom prst="rect">
+                      <a:avLst/>
+                    </a:prstGeom>
+                  </pic:spPr>
+                </pic:pic>
+              </a:graphicData>
+            </a:graphic>
+          </wp:inline>
+        </w:drawing>
+      </w:r>
+    </w:p>
+    <w:p>
+      <w:r>
+        <w:t>The Same thing with the camara, when you select the camera in the viewport, the tab for the camera will appear. It is now that you will have access to all of the camara settings.</w:t>
+      </w:r>
+    </w:p>
+    <w:p>
+      <w:r>
+        <w:drawing>
+          <wp:inline distT="0" distB="0" distL="0" distR="0" wp14:anchorId="751F951D" wp14:editId="157D18A5">
+            <wp:extent cx="5943600" cy="3056890"/>
+            <wp:effectExtent l="0" t="0" r="0" b="0"/>
+            <wp:docPr id="1558564702" name="Picture 1"/>
+            <wp:cNvGraphicFramePr>
+              <a:graphicFrameLocks xmlns:a="http://schemas.openxmlformats.org/drawingml/2006/main" noChangeAspect="1"/>
+            </wp:cNvGraphicFramePr>
+            <a:graphic xmlns:a="http://schemas.openxmlformats.org/drawingml/2006/main">
+              <a:graphicData uri="http://schemas.openxmlformats.org/drawingml/2006/picture">
+                <pic:pic xmlns:pic="http://schemas.openxmlformats.org/drawingml/2006/picture">
+                  <pic:nvPicPr>
+                    <pic:cNvPr id="1558564702" name=""/>
+                    <pic:cNvPicPr/>
+                  </pic:nvPicPr>
+                  <pic:blipFill>
+                    <a:blip r:embed="rId21"/>
+                    <a:stretch>
+                      <a:fillRect/>
+                    </a:stretch>
+                  </pic:blipFill>
+                  <pic:spPr>
+                    <a:xfrm>
+                      <a:off x="0" y="0"/>
+                      <a:ext cx="5943600" cy="3056890"/>
+                    </a:xfrm>
+                    <a:prstGeom prst="rect">
+                      <a:avLst/>
+                    </a:prstGeom>
+                  </pic:spPr>
+                </pic:pic>
+              </a:graphicData>
+            </a:graphic>
+          </wp:inline>
+        </w:drawing>
+      </w:r>
+    </w:p>
+    <w:p/>
+    <w:p/>
+    <w:p>
+      <w:r>
+        <w:t xml:space="preserve">Some of these panels can get quite in depth, while others are fairly straight forward. As you dive deeper into Blender, you will learn more and more </w:t>
+      </w:r>
+      <w:r>
+        <w:t xml:space="preserve">about, </w:t>
+      </w:r>
+      <w:r>
+        <w:t>just what each of these property panels can do for you</w:t>
+      </w:r>
+      <w:r>
+        <w:t>,</w:t>
+      </w:r>
+      <w:r>
+        <w:t xml:space="preserve"> and how they can help you as you build your 3D models</w:t>
+      </w:r>
+      <w:r>
+        <w:t>,</w:t>
+      </w:r>
+      <w:r>
+        <w:t xml:space="preserve"> </w:t>
+      </w:r>
+      <w:r>
+        <w:t xml:space="preserve">while </w:t>
+      </w:r>
+      <w:r>
+        <w:t xml:space="preserve">using </w:t>
+      </w:r>
+      <w:r>
+        <w:t>this magnificent application provided from Blender.</w:t>
+      </w:r>
+    </w:p>
     <w:sectPr>
-      <w:headerReference w:type="default" r:id="rId11"/>
+      <w:headerReference w:type="default" r:id="rId22"/>
       <w:pgSz w:w="12240" w:h="15840"/>
       <w:pgMar w:top="1440" w:right="1440" w:bottom="1440" w:left="1440" w:header="720" w:footer="720" w:gutter="0"/>
       <w:cols w:space="720"/>

</xml_diff>

<commit_message>
Writing Article for June 2nd 2025
</commit_message>
<xml_diff>
--- a/Articles/2025/1-Blender-Continued/3-The-Property-Panel/The Property Panel.docx
+++ b/Articles/2025/1-Blender-Continued/3-The-Property-Panel/The Property Panel.docx
@@ -13,15 +13,598 @@
         <w:t xml:space="preserve"> Property Panel</w:t>
       </w:r>
     </w:p>
+    <w:sdt>
+      <w:sdtPr>
+        <w:id w:val="268983264"/>
+        <w:docPartObj>
+          <w:docPartGallery w:val="Table of Contents"/>
+          <w:docPartUnique/>
+        </w:docPartObj>
+      </w:sdtPr>
+      <w:sdtEndPr>
+        <w:rPr>
+          <w:rFonts w:asciiTheme="minorHAnsi" w:eastAsiaTheme="minorHAnsi" w:hAnsiTheme="minorHAnsi" w:cstheme="minorBidi"/>
+          <w:b/>
+          <w:bCs/>
+          <w:noProof/>
+          <w:color w:val="auto"/>
+          <w:sz w:val="22"/>
+          <w:szCs w:val="22"/>
+        </w:rPr>
+      </w:sdtEndPr>
+      <w:sdtContent>
+        <w:p>
+          <w:pPr>
+            <w:pStyle w:val="TOCHeading"/>
+          </w:pPr>
+          <w:r>
+            <w:t>Contents</w:t>
+          </w:r>
+        </w:p>
+        <w:p>
+          <w:pPr>
+            <w:pStyle w:val="TOC1"/>
+            <w:tabs>
+              <w:tab w:val="right" w:leader="dot" w:pos="9350"/>
+            </w:tabs>
+            <w:rPr>
+              <w:noProof/>
+            </w:rPr>
+          </w:pPr>
+          <w:r>
+            <w:fldChar w:fldCharType="begin"/>
+          </w:r>
+          <w:r>
+            <w:instrText xml:space="preserve"> TOC \o "1-3" \h \z \u </w:instrText>
+          </w:r>
+          <w:r>
+            <w:fldChar w:fldCharType="separate"/>
+          </w:r>
+          <w:hyperlink w:anchor="_Toc189476168" w:history="1">
+            <w:r>
+              <w:rPr>
+                <w:rStyle w:val="Hyperlink"/>
+                <w:noProof/>
+              </w:rPr>
+              <w:t>Overview of Property Panel</w:t>
+            </w:r>
+            <w:r>
+              <w:rPr>
+                <w:noProof/>
+                <w:webHidden/>
+              </w:rPr>
+              <w:tab/>
+            </w:r>
+            <w:r>
+              <w:rPr>
+                <w:noProof/>
+                <w:webHidden/>
+              </w:rPr>
+              <w:fldChar w:fldCharType="begin"/>
+            </w:r>
+            <w:r>
+              <w:rPr>
+                <w:noProof/>
+                <w:webHidden/>
+              </w:rPr>
+              <w:instrText xml:space="preserve"> PAGEREF _Toc189476168 \h </w:instrText>
+            </w:r>
+            <w:r>
+              <w:rPr>
+                <w:noProof/>
+                <w:webHidden/>
+              </w:rPr>
+            </w:r>
+            <w:r>
+              <w:rPr>
+                <w:noProof/>
+                <w:webHidden/>
+              </w:rPr>
+              <w:fldChar w:fldCharType="separate"/>
+            </w:r>
+            <w:r>
+              <w:rPr>
+                <w:noProof/>
+                <w:webHidden/>
+              </w:rPr>
+              <w:t>1</w:t>
+            </w:r>
+            <w:r>
+              <w:rPr>
+                <w:noProof/>
+                <w:webHidden/>
+              </w:rPr>
+              <w:fldChar w:fldCharType="end"/>
+            </w:r>
+          </w:hyperlink>
+        </w:p>
+        <w:p>
+          <w:pPr>
+            <w:pStyle w:val="TOC1"/>
+            <w:tabs>
+              <w:tab w:val="right" w:leader="dot" w:pos="9350"/>
+            </w:tabs>
+            <w:rPr>
+              <w:noProof/>
+            </w:rPr>
+          </w:pPr>
+          <w:hyperlink w:anchor="_Toc189476169" w:history="1">
+            <w:r>
+              <w:rPr>
+                <w:rStyle w:val="Hyperlink"/>
+                <w:noProof/>
+              </w:rPr>
+              <w:t>Object Property Panel</w:t>
+            </w:r>
+            <w:r>
+              <w:rPr>
+                <w:noProof/>
+                <w:webHidden/>
+              </w:rPr>
+              <w:tab/>
+            </w:r>
+            <w:r>
+              <w:rPr>
+                <w:noProof/>
+                <w:webHidden/>
+              </w:rPr>
+              <w:fldChar w:fldCharType="begin"/>
+            </w:r>
+            <w:r>
+              <w:rPr>
+                <w:noProof/>
+                <w:webHidden/>
+              </w:rPr>
+              <w:instrText xml:space="preserve"> PAGEREF _Toc189476169 \h </w:instrText>
+            </w:r>
+            <w:r>
+              <w:rPr>
+                <w:noProof/>
+                <w:webHidden/>
+              </w:rPr>
+            </w:r>
+            <w:r>
+              <w:rPr>
+                <w:noProof/>
+                <w:webHidden/>
+              </w:rPr>
+              <w:fldChar w:fldCharType="separate"/>
+            </w:r>
+            <w:r>
+              <w:rPr>
+                <w:noProof/>
+                <w:webHidden/>
+              </w:rPr>
+              <w:t>1</w:t>
+            </w:r>
+            <w:r>
+              <w:rPr>
+                <w:noProof/>
+                <w:webHidden/>
+              </w:rPr>
+              <w:fldChar w:fldCharType="end"/>
+            </w:r>
+          </w:hyperlink>
+        </w:p>
+        <w:p>
+          <w:pPr>
+            <w:pStyle w:val="TOC1"/>
+            <w:tabs>
+              <w:tab w:val="right" w:leader="dot" w:pos="9350"/>
+            </w:tabs>
+            <w:rPr>
+              <w:noProof/>
+            </w:rPr>
+          </w:pPr>
+          <w:hyperlink w:anchor="_Toc189476170" w:history="1">
+            <w:r>
+              <w:rPr>
+                <w:rStyle w:val="Hyperlink"/>
+                <w:noProof/>
+              </w:rPr>
+              <w:t>The Material Property Panel</w:t>
+            </w:r>
+            <w:r>
+              <w:rPr>
+                <w:noProof/>
+                <w:webHidden/>
+              </w:rPr>
+              <w:tab/>
+            </w:r>
+            <w:r>
+              <w:rPr>
+                <w:noProof/>
+                <w:webHidden/>
+              </w:rPr>
+              <w:fldChar w:fldCharType="begin"/>
+            </w:r>
+            <w:r>
+              <w:rPr>
+                <w:noProof/>
+                <w:webHidden/>
+              </w:rPr>
+              <w:instrText xml:space="preserve"> PAGEREF _Toc189476170 \h </w:instrText>
+            </w:r>
+            <w:r>
+              <w:rPr>
+                <w:noProof/>
+                <w:webHidden/>
+              </w:rPr>
+            </w:r>
+            <w:r>
+              <w:rPr>
+                <w:noProof/>
+                <w:webHidden/>
+              </w:rPr>
+              <w:fldChar w:fldCharType="separate"/>
+            </w:r>
+            <w:r>
+              <w:rPr>
+                <w:noProof/>
+                <w:webHidden/>
+              </w:rPr>
+              <w:t>2</w:t>
+            </w:r>
+            <w:r>
+              <w:rPr>
+                <w:noProof/>
+                <w:webHidden/>
+              </w:rPr>
+              <w:fldChar w:fldCharType="end"/>
+            </w:r>
+          </w:hyperlink>
+        </w:p>
+        <w:p>
+          <w:pPr>
+            <w:pStyle w:val="TOC1"/>
+            <w:tabs>
+              <w:tab w:val="right" w:leader="dot" w:pos="9350"/>
+            </w:tabs>
+            <w:rPr>
+              <w:noProof/>
+            </w:rPr>
+          </w:pPr>
+          <w:hyperlink w:anchor="_Toc189476171" w:history="1">
+            <w:r>
+              <w:rPr>
+                <w:rStyle w:val="Hyperlink"/>
+                <w:noProof/>
+              </w:rPr>
+              <w:t>Modifier, Physics, and Particles</w:t>
+            </w:r>
+            <w:r>
+              <w:rPr>
+                <w:noProof/>
+                <w:webHidden/>
+              </w:rPr>
+              <w:tab/>
+            </w:r>
+            <w:r>
+              <w:rPr>
+                <w:noProof/>
+                <w:webHidden/>
+              </w:rPr>
+              <w:fldChar w:fldCharType="begin"/>
+            </w:r>
+            <w:r>
+              <w:rPr>
+                <w:noProof/>
+                <w:webHidden/>
+              </w:rPr>
+              <w:instrText xml:space="preserve"> PAGEREF _Toc189476171 \h </w:instrText>
+            </w:r>
+            <w:r>
+              <w:rPr>
+                <w:noProof/>
+                <w:webHidden/>
+              </w:rPr>
+            </w:r>
+            <w:r>
+              <w:rPr>
+                <w:noProof/>
+                <w:webHidden/>
+              </w:rPr>
+              <w:fldChar w:fldCharType="separate"/>
+            </w:r>
+            <w:r>
+              <w:rPr>
+                <w:noProof/>
+                <w:webHidden/>
+              </w:rPr>
+              <w:t>4</w:t>
+            </w:r>
+            <w:r>
+              <w:rPr>
+                <w:noProof/>
+                <w:webHidden/>
+              </w:rPr>
+              <w:fldChar w:fldCharType="end"/>
+            </w:r>
+          </w:hyperlink>
+        </w:p>
+        <w:p>
+          <w:pPr>
+            <w:pStyle w:val="TOC1"/>
+            <w:tabs>
+              <w:tab w:val="right" w:leader="dot" w:pos="9350"/>
+            </w:tabs>
+            <w:rPr>
+              <w:noProof/>
+            </w:rPr>
+          </w:pPr>
+          <w:hyperlink w:anchor="_Toc189476172" w:history="1">
+            <w:r>
+              <w:rPr>
+                <w:rStyle w:val="Hyperlink"/>
+                <w:noProof/>
+              </w:rPr>
+              <w:t>The Render Property Panel</w:t>
+            </w:r>
+            <w:r>
+              <w:rPr>
+                <w:noProof/>
+                <w:webHidden/>
+              </w:rPr>
+              <w:tab/>
+            </w:r>
+            <w:r>
+              <w:rPr>
+                <w:noProof/>
+                <w:webHidden/>
+              </w:rPr>
+              <w:fldChar w:fldCharType="begin"/>
+            </w:r>
+            <w:r>
+              <w:rPr>
+                <w:noProof/>
+                <w:webHidden/>
+              </w:rPr>
+              <w:instrText xml:space="preserve"> PAGEREF _Toc189476172 \h </w:instrText>
+            </w:r>
+            <w:r>
+              <w:rPr>
+                <w:noProof/>
+                <w:webHidden/>
+              </w:rPr>
+            </w:r>
+            <w:r>
+              <w:rPr>
+                <w:noProof/>
+                <w:webHidden/>
+              </w:rPr>
+              <w:fldChar w:fldCharType="separate"/>
+            </w:r>
+            <w:r>
+              <w:rPr>
+                <w:noProof/>
+                <w:webHidden/>
+              </w:rPr>
+              <w:t>7</w:t>
+            </w:r>
+            <w:r>
+              <w:rPr>
+                <w:noProof/>
+                <w:webHidden/>
+              </w:rPr>
+              <w:fldChar w:fldCharType="end"/>
+            </w:r>
+          </w:hyperlink>
+        </w:p>
+        <w:p>
+          <w:pPr>
+            <w:pStyle w:val="TOC1"/>
+            <w:tabs>
+              <w:tab w:val="right" w:leader="dot" w:pos="9350"/>
+            </w:tabs>
+            <w:rPr>
+              <w:noProof/>
+            </w:rPr>
+          </w:pPr>
+          <w:hyperlink w:anchor="_Toc189476173" w:history="1">
+            <w:r>
+              <w:rPr>
+                <w:rStyle w:val="Hyperlink"/>
+                <w:noProof/>
+              </w:rPr>
+              <w:t>The World Property Panel</w:t>
+            </w:r>
+            <w:r>
+              <w:rPr>
+                <w:noProof/>
+                <w:webHidden/>
+              </w:rPr>
+              <w:tab/>
+            </w:r>
+            <w:r>
+              <w:rPr>
+                <w:noProof/>
+                <w:webHidden/>
+              </w:rPr>
+              <w:fldChar w:fldCharType="begin"/>
+            </w:r>
+            <w:r>
+              <w:rPr>
+                <w:noProof/>
+                <w:webHidden/>
+              </w:rPr>
+              <w:instrText xml:space="preserve"> PAGEREF _Toc189476173 \h </w:instrText>
+            </w:r>
+            <w:r>
+              <w:rPr>
+                <w:noProof/>
+                <w:webHidden/>
+              </w:rPr>
+            </w:r>
+            <w:r>
+              <w:rPr>
+                <w:noProof/>
+                <w:webHidden/>
+              </w:rPr>
+              <w:fldChar w:fldCharType="separate"/>
+            </w:r>
+            <w:r>
+              <w:rPr>
+                <w:noProof/>
+                <w:webHidden/>
+              </w:rPr>
+              <w:t>8</w:t>
+            </w:r>
+            <w:r>
+              <w:rPr>
+                <w:noProof/>
+                <w:webHidden/>
+              </w:rPr>
+              <w:fldChar w:fldCharType="end"/>
+            </w:r>
+          </w:hyperlink>
+        </w:p>
+        <w:p>
+          <w:pPr>
+            <w:pStyle w:val="TOC1"/>
+            <w:tabs>
+              <w:tab w:val="right" w:leader="dot" w:pos="9350"/>
+            </w:tabs>
+            <w:rPr>
+              <w:noProof/>
+            </w:rPr>
+          </w:pPr>
+          <w:hyperlink w:anchor="_Toc189476174" w:history="1">
+            <w:r>
+              <w:rPr>
+                <w:rStyle w:val="Hyperlink"/>
+                <w:noProof/>
+              </w:rPr>
+              <w:t>Accessing Lights and Camera</w:t>
+            </w:r>
+            <w:r>
+              <w:rPr>
+                <w:noProof/>
+                <w:webHidden/>
+              </w:rPr>
+              <w:tab/>
+            </w:r>
+            <w:r>
+              <w:rPr>
+                <w:noProof/>
+                <w:webHidden/>
+              </w:rPr>
+              <w:fldChar w:fldCharType="begin"/>
+            </w:r>
+            <w:r>
+              <w:rPr>
+                <w:noProof/>
+                <w:webHidden/>
+              </w:rPr>
+              <w:instrText xml:space="preserve"> PAGEREF _Toc189476174 \h </w:instrText>
+            </w:r>
+            <w:r>
+              <w:rPr>
+                <w:noProof/>
+                <w:webHidden/>
+              </w:rPr>
+            </w:r>
+            <w:r>
+              <w:rPr>
+                <w:noProof/>
+                <w:webHidden/>
+              </w:rPr>
+              <w:fldChar w:fldCharType="separate"/>
+            </w:r>
+            <w:r>
+              <w:rPr>
+                <w:noProof/>
+                <w:webHidden/>
+              </w:rPr>
+              <w:t>10</w:t>
+            </w:r>
+            <w:r>
+              <w:rPr>
+                <w:noProof/>
+                <w:webHidden/>
+              </w:rPr>
+              <w:fldChar w:fldCharType="end"/>
+            </w:r>
+          </w:hyperlink>
+        </w:p>
+        <w:p>
+          <w:r>
+            <w:rPr>
+              <w:b/>
+              <w:bCs/>
+              <w:noProof/>
+            </w:rPr>
+            <w:fldChar w:fldCharType="end"/>
+          </w:r>
+        </w:p>
+      </w:sdtContent>
+    </w:sdt>
     <w:p/>
+    <w:p/>
+    <w:p>
+      <w:r>
+        <w:rPr>
+          <w:noProof/>
+        </w:rPr>
+        <w:drawing>
+          <wp:inline distT="0" distB="0" distL="0" distR="0" wp14:anchorId="13DB9895" wp14:editId="50E5D0DA">
+            <wp:extent cx="2571750" cy="2295525"/>
+            <wp:effectExtent l="0" t="0" r="0" b="9525"/>
+            <wp:docPr id="1699697331" name="Picture 2"/>
+            <wp:cNvGraphicFramePr>
+              <a:graphicFrameLocks xmlns:a="http://schemas.openxmlformats.org/drawingml/2006/main" noChangeAspect="1"/>
+            </wp:cNvGraphicFramePr>
+            <a:graphic xmlns:a="http://schemas.openxmlformats.org/drawingml/2006/main">
+              <a:graphicData uri="http://schemas.openxmlformats.org/drawingml/2006/picture">
+                <pic:pic xmlns:pic="http://schemas.openxmlformats.org/drawingml/2006/picture">
+                  <pic:nvPicPr>
+                    <pic:cNvPr id="0" name="Picture 2"/>
+                    <pic:cNvPicPr>
+                      <a:picLocks noChangeAspect="1" noChangeArrowheads="1"/>
+                    </pic:cNvPicPr>
+                  </pic:nvPicPr>
+                  <pic:blipFill>
+                    <a:blip r:embed="rId8">
+                      <a:extLst>
+                        <a:ext uri="{28A0092B-C50C-407E-A947-70E740481C1C}">
+                          <a14:useLocalDpi xmlns:a14="http://schemas.microsoft.com/office/drawing/2010/main" val="0"/>
+                        </a:ext>
+                      </a:extLst>
+                    </a:blip>
+                    <a:srcRect/>
+                    <a:stretch>
+                      <a:fillRect/>
+                    </a:stretch>
+                  </pic:blipFill>
+                  <pic:spPr bwMode="auto">
+                    <a:xfrm>
+                      <a:off x="0" y="0"/>
+                      <a:ext cx="2571750" cy="2295525"/>
+                    </a:xfrm>
+                    <a:prstGeom prst="rect">
+                      <a:avLst/>
+                    </a:prstGeom>
+                    <a:noFill/>
+                    <a:ln>
+                      <a:noFill/>
+                    </a:ln>
+                  </pic:spPr>
+                </pic:pic>
+              </a:graphicData>
+            </a:graphic>
+          </wp:inline>
+        </w:drawing>
+      </w:r>
+    </w:p>
     <w:p/>
     <w:p>
       <w:pPr>
         <w:pStyle w:val="Heading1"/>
       </w:pPr>
+      <w:bookmarkStart w:id="0" w:name="_Toc189476168"/>
       <w:r>
         <w:t>Overview of Property Panel</w:t>
       </w:r>
+      <w:bookmarkEnd w:id="0"/>
     </w:p>
     <w:p>
       <w:r>
@@ -44,13 +627,19 @@
       <w:pPr>
         <w:pStyle w:val="Heading1"/>
       </w:pPr>
-      <w:r>
+      <w:bookmarkStart w:id="1" w:name="_Toc189476169"/>
+      <w:r>
+        <w:lastRenderedPageBreak/>
         <w:t>Object Property Panel</w:t>
       </w:r>
-    </w:p>
-    <w:p>
-      <w:r>
-        <w:t xml:space="preserve">The </w:t>
+      <w:bookmarkEnd w:id="1"/>
+    </w:p>
+    <w:p>
+      <w:r>
+        <w:t>Inside of the property panel’s many category tabs, you will find, t</w:t>
+      </w:r>
+      <w:r>
+        <w:t xml:space="preserve">he </w:t>
       </w:r>
       <w:r>
         <w:rPr>
@@ -60,16 +649,42 @@
         <w:t>Object Property</w:t>
       </w:r>
       <w:r>
-        <w:t xml:space="preserve"> panel can be one of the most helpful panels, while working with an 3D object. </w:t>
-      </w:r>
-      <w:r>
-        <w:t xml:space="preserve">This shows the properties that are available for the Cube. This will not be the first tab on the Property panel. </w:t>
+        <w:rPr>
+          <w:rStyle w:val="BlueBoldenChar"/>
+          <w:rFonts w:eastAsiaTheme="minorHAnsi"/>
+        </w:rPr>
+        <w:t xml:space="preserve">. </w:t>
+      </w:r>
+      <w:r>
+        <w:t>This Panel</w:t>
+      </w:r>
+      <w:r>
+        <w:t xml:space="preserve"> can be one of the most helpful panels, while working with an 3D object. </w:t>
+      </w:r>
+      <w:r>
+        <w:t xml:space="preserve">This </w:t>
+      </w:r>
+      <w:r>
+        <w:t xml:space="preserve">particular illustration below, </w:t>
+      </w:r>
+      <w:r>
+        <w:t xml:space="preserve">shows the properties that are available for the Cube. This will not be the first tab on the Property panel. </w:t>
       </w:r>
       <w:r>
         <w:t>You can find this panel by selecting the</w:t>
       </w:r>
       <w:r>
-        <w:t xml:space="preserve"> Object Property tab, which is represented by an orange square on the left side of the panel. </w:t>
+        <w:t xml:space="preserve"> </w:t>
+      </w:r>
+      <w:r>
+        <w:rPr>
+          <w:rStyle w:val="BlueBoldenChar"/>
+          <w:rFonts w:eastAsiaTheme="minorHAnsi"/>
+        </w:rPr>
+        <w:t>Object Property</w:t>
+      </w:r>
+      <w:r>
+        <w:t xml:space="preserve"> tab, which is represented by an orange square on the left side of the panel. </w:t>
       </w:r>
       <w:r>
         <w:t>With this tab</w:t>
@@ -95,7 +710,6 @@
         <w:rPr>
           <w:noProof/>
         </w:rPr>
-        <w:lastRenderedPageBreak/>
         <w:drawing>
           <wp:inline distT="0" distB="0" distL="0" distR="0" wp14:anchorId="00240346" wp14:editId="009E498F">
             <wp:extent cx="3267531" cy="4782217"/>
@@ -112,7 +726,7 @@
                     <pic:cNvPicPr/>
                   </pic:nvPicPr>
                   <pic:blipFill>
-                    <a:blip r:embed="rId7"/>
+                    <a:blip r:embed="rId9"/>
                     <a:stretch>
                       <a:fillRect/>
                     </a:stretch>
@@ -135,16 +749,24 @@
     </w:p>
     <w:p>
       <w:r>
-        <w:t xml:space="preserve">You can flip through the tabs, that reside on the left side of the panel. Each tab will represent a different category of properties for the elements in Blender. </w:t>
+        <w:t>You can flip through the tabs, that reside on the left side of the panel</w:t>
+      </w:r>
+      <w:r>
+        <w:t>, as illustrated above</w:t>
+      </w:r>
+      <w:r>
+        <w:t xml:space="preserve">. Each tab will represent a different category of properties for the elements in Blender. </w:t>
       </w:r>
     </w:p>
     <w:p>
       <w:pPr>
         <w:pStyle w:val="Heading1"/>
       </w:pPr>
+      <w:bookmarkStart w:id="2" w:name="_Toc189476170"/>
       <w:r>
         <w:t>The Material Property Panel</w:t>
       </w:r>
+      <w:bookmarkEnd w:id="2"/>
     </w:p>
     <w:p>
       <w:r>
@@ -179,6 +801,7 @@
           <w:rStyle w:val="BlueBoldenChar"/>
           <w:rFonts w:eastAsiaTheme="minorHAnsi"/>
         </w:rPr>
+        <w:lastRenderedPageBreak/>
         <w:t xml:space="preserve">Material </w:t>
       </w:r>
       <w:r>
@@ -194,12 +817,36 @@
         <w:t>is represented by a red ball, at the bottom of the panel.</w:t>
       </w:r>
       <w:r>
-        <w:t xml:space="preserve"> With your object selected, you can click on the Base color, white color swatch and change your selected 3D element to any color that you desire.</w:t>
-      </w:r>
-    </w:p>
-    <w:p>
-      <w:r>
-        <w:lastRenderedPageBreak/>
+        <w:t xml:space="preserve"> With your object selected, you can click on the </w:t>
+      </w:r>
+      <w:r>
+        <w:rPr>
+          <w:rStyle w:val="BlueBoldenChar"/>
+          <w:rFonts w:eastAsiaTheme="minorHAnsi"/>
+        </w:rPr>
+        <w:t>Base color</w:t>
+      </w:r>
+      <w:r>
+        <w:t xml:space="preserve">, white color </w:t>
+      </w:r>
+      <w:r>
+        <w:t>swatch,</w:t>
+      </w:r>
+      <w:r>
+        <w:t xml:space="preserve"> and </w:t>
+      </w:r>
+      <w:r>
+        <w:t xml:space="preserve">then you can </w:t>
+      </w:r>
+      <w:r>
+        <w:t>change your selected 3D element to any color that you desire.</w:t>
+      </w:r>
+    </w:p>
+    <w:p>
+      <w:r>
+        <w:rPr>
+          <w:noProof/>
+        </w:rPr>
         <w:drawing>
           <wp:inline distT="0" distB="0" distL="0" distR="0" wp14:anchorId="15DA1D6E" wp14:editId="6BA7B1B1">
             <wp:extent cx="3381847" cy="4286848"/>
@@ -216,7 +863,7 @@
                     <pic:cNvPicPr/>
                   </pic:nvPicPr>
                   <pic:blipFill>
-                    <a:blip r:embed="rId8"/>
+                    <a:blip r:embed="rId10"/>
                     <a:stretch>
                       <a:fillRect/>
                     </a:stretch>
@@ -241,7 +888,36 @@
     <w:p/>
     <w:p>
       <w:r>
-        <w:t>At the top of this panel, when you have a tool from the tool box selected, you will find options for this tool. This is the panel for the Loop Cut tool, which can be viewed by selecting the Loop cut tool from the toolbox in Edit mode.</w:t>
+        <w:t xml:space="preserve">At the top of this panel, when you have a tool from the tool box selected, you will find options for this tool. </w:t>
+      </w:r>
+      <w:r>
+        <w:t>In the image below, you will see</w:t>
+      </w:r>
+      <w:r>
+        <w:t xml:space="preserve"> the panel for the </w:t>
+      </w:r>
+      <w:r>
+        <w:rPr>
+          <w:rStyle w:val="BlueBoldenChar"/>
+          <w:rFonts w:eastAsiaTheme="minorHAnsi"/>
+        </w:rPr>
+        <w:t>Loop Cut</w:t>
+      </w:r>
+      <w:r>
+        <w:t xml:space="preserve"> tool, which can be viewed by selecting the Loop cut tool from the toolbox in </w:t>
+      </w:r>
+      <w:r>
+        <w:rPr>
+          <w:rStyle w:val="BlueBoldenChar"/>
+          <w:rFonts w:eastAsiaTheme="minorHAnsi"/>
+        </w:rPr>
+        <w:t>Edit</w:t>
+      </w:r>
+      <w:r>
+        <w:t xml:space="preserve"> mode.</w:t>
+      </w:r>
+      <w:r>
+        <w:t xml:space="preserve"> As this property panel is available in all of your workspace modes.</w:t>
       </w:r>
     </w:p>
     <w:p/>
@@ -249,10 +925,12 @@
       <w:pPr>
         <w:pStyle w:val="Heading1"/>
       </w:pPr>
+      <w:bookmarkStart w:id="3" w:name="_Toc189476171"/>
       <w:r>
         <w:lastRenderedPageBreak/>
         <w:t>Modifier, Physics, and Particles</w:t>
       </w:r>
+      <w:bookmarkEnd w:id="3"/>
     </w:p>
     <w:p>
       <w:r>
@@ -275,7 +953,7 @@
                     <pic:cNvPicPr/>
                   </pic:nvPicPr>
                   <pic:blipFill>
-                    <a:blip r:embed="rId9"/>
+                    <a:blip r:embed="rId11"/>
                     <a:stretch>
                       <a:fillRect/>
                     </a:stretch>
@@ -305,19 +983,57 @@
         </w:rPr>
       </w:pPr>
       <w:r>
-        <w:t>You will find panel for Modifiers, Physics, Particles and more.</w:t>
+        <w:t>You will find panel</w:t>
+      </w:r>
+      <w:r>
+        <w:t>s</w:t>
+      </w:r>
+      <w:r>
+        <w:t xml:space="preserve"> for Modifiers, Physics, Particles and more.</w:t>
       </w:r>
       <w:r>
         <w:t xml:space="preserve"> </w:t>
       </w:r>
       <w:r>
-        <w:t xml:space="preserve">Illustrated in the Modifier panel is the Boolean Modifier. There is a whole slew of modifier that you can choose from using this panel. You can pick and choose among the large inventory by clicking on the </w:t>
+        <w:t xml:space="preserve">Illustrated </w:t>
+      </w:r>
+      <w:r>
+        <w:t xml:space="preserve">below </w:t>
+      </w:r>
+      <w:r>
+        <w:t xml:space="preserve">in the </w:t>
       </w:r>
       <w:r>
         <w:rPr>
           <w:rStyle w:val="BlueBoldenChar"/>
           <w:rFonts w:eastAsiaTheme="minorHAnsi"/>
         </w:rPr>
+        <w:t>Modifier</w:t>
+      </w:r>
+      <w:r>
+        <w:t xml:space="preserve"> panel is the </w:t>
+      </w:r>
+      <w:r>
+        <w:rPr>
+          <w:rStyle w:val="BlueBoldenChar"/>
+          <w:rFonts w:eastAsiaTheme="minorHAnsi"/>
+        </w:rPr>
+        <w:t>Boolean</w:t>
+      </w:r>
+      <w:r>
+        <w:t xml:space="preserve"> Modifier. There is a whole slew of modifier</w:t>
+      </w:r>
+      <w:r>
+        <w:t>s</w:t>
+      </w:r>
+      <w:r>
+        <w:t xml:space="preserve"> that you can choose from using this panel. You can pick and choose among the large inventory by clicking on the </w:t>
+      </w:r>
+      <w:r>
+        <w:rPr>
+          <w:rStyle w:val="BlueBoldenChar"/>
+          <w:rFonts w:eastAsiaTheme="minorHAnsi"/>
+        </w:rPr>
         <w:t>Add Modifier</w:t>
       </w:r>
       <w:r>
@@ -380,27 +1096,21 @@
       </w:pPr>
     </w:p>
     <w:p>
-      <w:pPr>
-        <w:pStyle w:val="Heading1"/>
+      <w:r>
         <w:rPr>
           <w:noProof/>
         </w:rPr>
-      </w:pPr>
+        <w:t xml:space="preserve">   </w:t>
+      </w:r>
       <w:r>
         <w:rPr>
           <w:noProof/>
         </w:rPr>
-        <w:t xml:space="preserve">   </w:t>
-      </w:r>
-      <w:r>
-        <w:rPr>
-          <w:noProof/>
-        </w:rPr>
         <w:drawing>
-          <wp:inline distT="0" distB="0" distL="0" distR="0" wp14:anchorId="0B5529E7" wp14:editId="5D3532B9">
-            <wp:extent cx="3124636" cy="3277057"/>
-            <wp:effectExtent l="0" t="0" r="0" b="0"/>
-            <wp:docPr id="1199882134" name="Picture 1"/>
+          <wp:inline distT="0" distB="0" distL="0" distR="0" wp14:anchorId="6DD5DA23" wp14:editId="401E5A70">
+            <wp:extent cx="3048425" cy="2886478"/>
+            <wp:effectExtent l="0" t="0" r="0" b="9525"/>
+            <wp:docPr id="365169968" name="Picture 1"/>
             <wp:cNvGraphicFramePr>
               <a:graphicFrameLocks xmlns:a="http://schemas.openxmlformats.org/drawingml/2006/main" noChangeAspect="1"/>
             </wp:cNvGraphicFramePr>
@@ -408,11 +1118,11 @@
               <a:graphicData uri="http://schemas.openxmlformats.org/drawingml/2006/picture">
                 <pic:pic xmlns:pic="http://schemas.openxmlformats.org/drawingml/2006/picture">
                   <pic:nvPicPr>
-                    <pic:cNvPr id="1199882134" name=""/>
+                    <pic:cNvPr id="365169968" name=""/>
                     <pic:cNvPicPr/>
                   </pic:nvPicPr>
                   <pic:blipFill>
-                    <a:blip r:embed="rId10"/>
+                    <a:blip r:embed="rId12"/>
                     <a:stretch>
                       <a:fillRect/>
                     </a:stretch>
@@ -420,7 +1130,7 @@
                   <pic:spPr>
                     <a:xfrm>
                       <a:off x="0" y="0"/>
-                      <a:ext cx="3124636" cy="3277057"/>
+                      <a:ext cx="3048425" cy="2886478"/>
                     </a:xfrm>
                     <a:prstGeom prst="rect">
                       <a:avLst/>
@@ -436,11 +1146,9 @@
     <w:p/>
     <w:p>
       <w:r>
-        <w:t>Modifiers, Physics and Particles are huge subjects all on their own, and truly deserve their own tutorials to give them any justice.</w:t>
-      </w:r>
-    </w:p>
-    <w:p>
-      <w:r>
+        <w:rPr>
+          <w:noProof/>
+        </w:rPr>
         <w:drawing>
           <wp:inline distT="0" distB="0" distL="0" distR="0" wp14:anchorId="6DFF1BF8" wp14:editId="6EE0E969">
             <wp:extent cx="4686954" cy="2324424"/>
@@ -457,7 +1165,7 @@
                     <pic:cNvPicPr/>
                   </pic:nvPicPr>
                   <pic:blipFill>
-                    <a:blip r:embed="rId11"/>
+                    <a:blip r:embed="rId13"/>
                     <a:stretch>
                       <a:fillRect/>
                     </a:stretch>
@@ -486,6 +1194,9 @@
     </w:p>
     <w:p>
       <w:r>
+        <w:rPr>
+          <w:noProof/>
+        </w:rPr>
         <w:lastRenderedPageBreak/>
         <w:drawing>
           <wp:inline distT="0" distB="0" distL="0" distR="0" wp14:anchorId="0FAE3E2A" wp14:editId="2A9487A9">
@@ -503,7 +1214,7 @@
                     <pic:cNvPicPr/>
                   </pic:nvPicPr>
                   <pic:blipFill>
-                    <a:blip r:embed="rId12"/>
+                    <a:blip r:embed="rId14"/>
                     <a:stretch>
                       <a:fillRect/>
                     </a:stretch>
@@ -526,6 +1237,9 @@
     </w:p>
     <w:p>
       <w:r>
+        <w:rPr>
+          <w:noProof/>
+        </w:rPr>
         <w:drawing>
           <wp:inline distT="0" distB="0" distL="0" distR="0" wp14:anchorId="4F1440C8" wp14:editId="57061976">
             <wp:extent cx="3200847" cy="6087325"/>
@@ -542,7 +1256,7 @@
                     <pic:cNvPicPr/>
                   </pic:nvPicPr>
                   <pic:blipFill>
-                    <a:blip r:embed="rId13"/>
+                    <a:blip r:embed="rId15"/>
                     <a:stretch>
                       <a:fillRect/>
                     </a:stretch>
@@ -564,13 +1278,21 @@
       </w:r>
     </w:p>
     <w:p>
+      <w:r>
+        <w:lastRenderedPageBreak/>
+        <w:t>Modifiers, Physics and Particles are huge subjects all on their own, and truly deserve their own tutorials to give them any justice.</w:t>
+      </w:r>
+    </w:p>
+    <w:p/>
+    <w:p>
       <w:pPr>
         <w:pStyle w:val="Heading1"/>
       </w:pPr>
-      <w:r>
-        <w:lastRenderedPageBreak/>
+      <w:bookmarkStart w:id="4" w:name="_Toc189476172"/>
+      <w:r>
         <w:t>The Render Property Panel</w:t>
       </w:r>
+      <w:bookmarkEnd w:id="4"/>
     </w:p>
     <w:p>
       <w:r>
@@ -599,11 +1321,24 @@
         <w:t xml:space="preserve">on </w:t>
       </w:r>
       <w:r>
-        <w:t xml:space="preserve">the screen. This panel starts off by allowing you to choose your Render Engine. The render engine, is a program that determines how light will interact with the final image or scene. This will give more realism to your work. </w:t>
-      </w:r>
-    </w:p>
-    <w:p>
-      <w:r>
+        <w:t xml:space="preserve">the screen. This panel starts off by allowing you to choose your </w:t>
+      </w:r>
+      <w:r>
+        <w:rPr>
+          <w:rStyle w:val="BlueBoldenChar"/>
+          <w:rFonts w:eastAsiaTheme="minorHAnsi"/>
+        </w:rPr>
+        <w:t>Render Engine</w:t>
+      </w:r>
+      <w:r>
+        <w:t xml:space="preserve">. The render engine, is a program that determines how light will interact with the final image or scene. This will give more realism to your work. </w:t>
+      </w:r>
+    </w:p>
+    <w:p>
+      <w:r>
+        <w:rPr>
+          <w:noProof/>
+        </w:rPr>
         <w:drawing>
           <wp:inline distT="0" distB="0" distL="0" distR="0" wp14:anchorId="6EE1688C" wp14:editId="5874AC35">
             <wp:extent cx="3772426" cy="4467849"/>
@@ -620,7 +1355,7 @@
                     <pic:cNvPicPr/>
                   </pic:nvPicPr>
                   <pic:blipFill>
-                    <a:blip r:embed="rId14"/>
+                    <a:blip r:embed="rId16"/>
                     <a:stretch>
                       <a:fillRect/>
                     </a:stretch>
@@ -644,7 +1379,23 @@
     <w:p/>
     <w:p>
       <w:r>
-        <w:t>Blender comes with a few different engine. Each one has its strengths and weaknesses, Eevee is the default engine</w:t>
+        <w:t>Blender comes with a few different engine</w:t>
+      </w:r>
+      <w:r>
+        <w:t>s</w:t>
+      </w:r>
+      <w:r>
+        <w:t xml:space="preserve">. Each one has its strengths and weaknesses, </w:t>
+      </w:r>
+      <w:r>
+        <w:rPr>
+          <w:rStyle w:val="BlueBoldenChar"/>
+          <w:rFonts w:eastAsiaTheme="minorHAnsi"/>
+        </w:rPr>
+        <w:t>Eevee</w:t>
+      </w:r>
+      <w:r>
+        <w:t xml:space="preserve"> is the default engine</w:t>
       </w:r>
       <w:r>
         <w:t>,</w:t>
@@ -661,6 +1412,10 @@
     </w:p>
     <w:p>
       <w:r>
+        <w:rPr>
+          <w:noProof/>
+        </w:rPr>
+        <w:lastRenderedPageBreak/>
         <w:drawing>
           <wp:inline distT="0" distB="0" distL="0" distR="0" wp14:anchorId="74388599" wp14:editId="376A405C">
             <wp:extent cx="3686689" cy="1200318"/>
@@ -677,7 +1432,7 @@
                     <pic:cNvPicPr/>
                   </pic:nvPicPr>
                   <pic:blipFill>
-                    <a:blip r:embed="rId15"/>
+                    <a:blip r:embed="rId17"/>
                     <a:stretch>
                       <a:fillRect/>
                     </a:stretch>
@@ -703,9 +1458,11 @@
       <w:pPr>
         <w:pStyle w:val="Heading1"/>
       </w:pPr>
+      <w:bookmarkStart w:id="5" w:name="_Toc189476173"/>
       <w:r>
         <w:t>The World Property Panel</w:t>
       </w:r>
+      <w:bookmarkEnd w:id="5"/>
     </w:p>
     <w:p>
       <w:r>
@@ -736,6 +1493,9 @@
     </w:p>
     <w:p>
       <w:r>
+        <w:rPr>
+          <w:noProof/>
+        </w:rPr>
         <w:drawing>
           <wp:inline distT="0" distB="0" distL="0" distR="0" wp14:anchorId="586E684E" wp14:editId="1EA4582C">
             <wp:extent cx="4525006" cy="3458058"/>
@@ -752,7 +1512,7 @@
                     <pic:cNvPicPr/>
                   </pic:nvPicPr>
                   <pic:blipFill>
-                    <a:blip r:embed="rId16"/>
+                    <a:blip r:embed="rId18"/>
                     <a:stretch>
                       <a:fillRect/>
                     </a:stretch>
@@ -775,15 +1535,207 @@
     </w:p>
     <w:p>
       <w:r>
-        <w:t xml:space="preserve">With Nodes turned on, you do have access to a color swatch. There are other settings to that you can set here, but honestly, if you are trying to add a background image, </w:t>
-      </w:r>
-      <w:r>
-        <w:t>this is best to do in the Shading workspace and using the node panel, where you can manipulate the nodes manually, and get more precise setting over a multitude of things.</w:t>
-      </w:r>
-    </w:p>
-    <w:p>
+        <w:t xml:space="preserve">It is only after you press the blue </w:t>
+      </w:r>
+      <w:r>
+        <w:rPr>
+          <w:rStyle w:val="BlueBoldenChar"/>
+          <w:rFonts w:eastAsiaTheme="minorHAnsi"/>
+        </w:rPr>
+        <w:t>Use Nodes</w:t>
+      </w:r>
+      <w:r>
+        <w:t xml:space="preserve"> button that you will have</w:t>
+      </w:r>
+      <w:r>
+        <w:t xml:space="preserve"> access to a color swatch. There are other settings to</w:t>
+      </w:r>
+      <w:r>
+        <w:t>o</w:t>
+      </w:r>
+      <w:r>
+        <w:t xml:space="preserve"> that you can set here, but honestly, if you are trying to add a background image, </w:t>
+      </w:r>
+      <w:r>
+        <w:t>it is much better to do this</w:t>
+      </w:r>
+      <w:r>
+        <w:t xml:space="preserve"> in the </w:t>
+      </w:r>
+      <w:r>
+        <w:rPr>
+          <w:rStyle w:val="BlueBoldenChar"/>
+          <w:rFonts w:eastAsiaTheme="minorHAnsi"/>
+        </w:rPr>
+        <w:t>Shading</w:t>
+      </w:r>
+      <w:r>
+        <w:t xml:space="preserve"> workspace and </w:t>
+      </w:r>
+      <w:r>
+        <w:t>a</w:t>
+      </w:r>
+      <w:r>
+        <w:t xml:space="preserve"> node panel,</w:t>
+      </w:r>
+      <w:r>
+        <w:t xml:space="preserve"> which will be available to you there. This is</w:t>
+      </w:r>
+      <w:r>
+        <w:t xml:space="preserve"> where you can manipulate the nodes manually, and get more precise setting over a multitude of things.</w:t>
+      </w:r>
+    </w:p>
+    <w:p>
+      <w:r>
+        <w:t xml:space="preserve">This is what a </w:t>
+      </w:r>
+      <w:r>
+        <w:rPr>
+          <w:rStyle w:val="BlueBoldenChar"/>
+          <w:rFonts w:eastAsiaTheme="minorHAnsi"/>
+        </w:rPr>
+        <w:t>node</w:t>
+      </w:r>
+      <w:r>
+        <w:t xml:space="preserve"> looks like, you will have a kind of panel with all</w:t>
+      </w:r>
+      <w:r>
+        <w:t xml:space="preserve"> </w:t>
+      </w:r>
+      <w:r>
+        <w:t xml:space="preserve">sorts of properties that you can manipulate. These nodes can be attached to other nodes to create more </w:t>
+      </w:r>
+      <w:r>
+        <w:t>complicated</w:t>
+      </w:r>
+      <w:r>
+        <w:t xml:space="preserve"> set up</w:t>
+      </w:r>
+      <w:r>
+        <w:t>s</w:t>
+      </w:r>
+      <w:r>
+        <w:t xml:space="preserve">. Here you </w:t>
+      </w:r>
       <w:r>
         <w:lastRenderedPageBreak/>
+        <w:t xml:space="preserve">have the Default </w:t>
+      </w:r>
+      <w:r>
+        <w:rPr>
+          <w:rStyle w:val="BlueBoldenChar"/>
+          <w:rFonts w:eastAsiaTheme="minorHAnsi"/>
+        </w:rPr>
+        <w:t>Principled BSDF</w:t>
+      </w:r>
+      <w:r>
+        <w:t xml:space="preserve"> node</w:t>
+      </w:r>
+      <w:r>
+        <w:t xml:space="preserve"> (your property setting node)</w:t>
+      </w:r>
+      <w:r>
+        <w:t xml:space="preserve">, and the </w:t>
+      </w:r>
+      <w:r>
+        <w:rPr>
+          <w:rStyle w:val="BlueBoldenChar"/>
+          <w:rFonts w:eastAsiaTheme="minorHAnsi"/>
+        </w:rPr>
+        <w:t>Material O</w:t>
+      </w:r>
+      <w:r>
+        <w:rPr>
+          <w:rStyle w:val="BlueBoldenChar"/>
+          <w:rFonts w:eastAsiaTheme="minorHAnsi"/>
+        </w:rPr>
+        <w:t>utput</w:t>
+      </w:r>
+      <w:r>
+        <w:t xml:space="preserve"> node. You will always need at least one node like this</w:t>
+      </w:r>
+      <w:r>
+        <w:t>,</w:t>
+      </w:r>
+      <w:r>
+        <w:t xml:space="preserve"> and </w:t>
+      </w:r>
+      <w:r>
+        <w:t>the</w:t>
+      </w:r>
+      <w:r>
+        <w:t xml:space="preserve"> Output node. </w:t>
+      </w:r>
+    </w:p>
+    <w:p>
+      <w:r>
+        <w:drawing>
+          <wp:inline distT="0" distB="0" distL="0" distR="0" wp14:anchorId="797A6551" wp14:editId="678DC4BE">
+            <wp:extent cx="2753109" cy="2267266"/>
+            <wp:effectExtent l="0" t="0" r="9525" b="0"/>
+            <wp:docPr id="987769207" name="Picture 1"/>
+            <wp:cNvGraphicFramePr>
+              <a:graphicFrameLocks xmlns:a="http://schemas.openxmlformats.org/drawingml/2006/main" noChangeAspect="1"/>
+            </wp:cNvGraphicFramePr>
+            <a:graphic xmlns:a="http://schemas.openxmlformats.org/drawingml/2006/main">
+              <a:graphicData uri="http://schemas.openxmlformats.org/drawingml/2006/picture">
+                <pic:pic xmlns:pic="http://schemas.openxmlformats.org/drawingml/2006/picture">
+                  <pic:nvPicPr>
+                    <pic:cNvPr id="987769207" name=""/>
+                    <pic:cNvPicPr/>
+                  </pic:nvPicPr>
+                  <pic:blipFill>
+                    <a:blip r:embed="rId19"/>
+                    <a:stretch>
+                      <a:fillRect/>
+                    </a:stretch>
+                  </pic:blipFill>
+                  <pic:spPr>
+                    <a:xfrm>
+                      <a:off x="0" y="0"/>
+                      <a:ext cx="2753109" cy="2267266"/>
+                    </a:xfrm>
+                    <a:prstGeom prst="rect">
+                      <a:avLst/>
+                    </a:prstGeom>
+                  </pic:spPr>
+                </pic:pic>
+              </a:graphicData>
+            </a:graphic>
+          </wp:inline>
+        </w:drawing>
+      </w:r>
+    </w:p>
+    <w:p>
+      <w:r>
+        <w:t xml:space="preserve">The output nodes </w:t>
+      </w:r>
+      <w:r>
+        <w:t>take</w:t>
+      </w:r>
+      <w:r>
+        <w:t xml:space="preserve"> all the stuff you are setting and puts it on the computer screen so you can see it. So, it is rather important. We can get more into nodes when we get into the chapter in this tutorial pertaining to the </w:t>
+      </w:r>
+      <w:r>
+        <w:rPr>
+          <w:rStyle w:val="BlueBoldenChar"/>
+          <w:rFonts w:eastAsiaTheme="minorHAnsi"/>
+        </w:rPr>
+        <w:t>Shader</w:t>
+      </w:r>
+      <w:r>
+        <w:t xml:space="preserve"> workspace.</w:t>
+      </w:r>
+    </w:p>
+    <w:p/>
+    <w:p/>
+    <w:p/>
+    <w:p/>
+    <w:p>
+      <w:r>
+        <w:rPr>
+          <w:noProof/>
+        </w:rPr>
         <w:drawing>
           <wp:inline distT="0" distB="0" distL="0" distR="0" wp14:anchorId="70BE63FA" wp14:editId="530E4FE7">
             <wp:extent cx="4658375" cy="2657846"/>
@@ -800,7 +1752,7 @@
                     <pic:cNvPicPr/>
                   </pic:nvPicPr>
                   <pic:blipFill>
-                    <a:blip r:embed="rId17"/>
+                    <a:blip r:embed="rId20"/>
                     <a:stretch>
                       <a:fillRect/>
                     </a:stretch>
@@ -824,6 +1776,7 @@
     <w:p/>
     <w:p>
       <w:r>
+        <w:lastRenderedPageBreak/>
         <w:t xml:space="preserve">In order to see this color for your background you must be in </w:t>
       </w:r>
       <w:r>
@@ -839,6 +1792,9 @@
     </w:p>
     <w:p>
       <w:r>
+        <w:rPr>
+          <w:noProof/>
+        </w:rPr>
         <w:drawing>
           <wp:inline distT="0" distB="0" distL="0" distR="0" wp14:anchorId="4F7B5102" wp14:editId="48DF9CC8">
             <wp:extent cx="1667108" cy="924054"/>
@@ -855,7 +1811,7 @@
                     <pic:cNvPicPr/>
                   </pic:nvPicPr>
                   <pic:blipFill>
-                    <a:blip r:embed="rId18"/>
+                    <a:blip r:embed="rId21"/>
                     <a:stretch>
                       <a:fillRect/>
                     </a:stretch>
@@ -878,6 +1834,9 @@
     </w:p>
     <w:p>
       <w:r>
+        <w:rPr>
+          <w:noProof/>
+        </w:rPr>
         <w:drawing>
           <wp:inline distT="0" distB="0" distL="0" distR="0" wp14:anchorId="315018EA" wp14:editId="144D9D13">
             <wp:extent cx="4656211" cy="3038475"/>
@@ -894,7 +1853,7 @@
                     <pic:cNvPicPr/>
                   </pic:nvPicPr>
                   <pic:blipFill>
-                    <a:blip r:embed="rId19"/>
+                    <a:blip r:embed="rId22"/>
                     <a:stretch>
                       <a:fillRect/>
                     </a:stretch>
@@ -920,29 +1879,76 @@
       <w:pPr>
         <w:pStyle w:val="Heading1"/>
       </w:pPr>
-      <w:r>
+      <w:bookmarkStart w:id="6" w:name="_Toc189476174"/>
+      <w:r>
+        <w:t>Accessing Lights and Camera</w:t>
+      </w:r>
+      <w:bookmarkEnd w:id="6"/>
+    </w:p>
+    <w:p>
+      <w:r>
+        <w:t xml:space="preserve">If you take a look along the tabs on the left side of the panel, you will probably notice that you do not have anything representing the </w:t>
+      </w:r>
+      <w:r>
+        <w:rPr>
+          <w:rStyle w:val="BlueBoldenChar"/>
+          <w:rFonts w:eastAsiaTheme="minorHAnsi"/>
+        </w:rPr>
+        <w:t>lights</w:t>
+      </w:r>
+      <w:r>
+        <w:t xml:space="preserve"> or the </w:t>
+      </w:r>
+      <w:r>
+        <w:rPr>
+          <w:rStyle w:val="BlueBoldenChar"/>
+          <w:rFonts w:eastAsiaTheme="minorHAnsi"/>
+        </w:rPr>
+        <w:t>camera</w:t>
+      </w:r>
+      <w:r>
+        <w:t xml:space="preserve">. That is because in order to see these types of tabs, you actually need to select </w:t>
+      </w:r>
+      <w:r>
+        <w:t>the corresponding item</w:t>
+      </w:r>
+      <w:r>
+        <w:t xml:space="preserve"> in the viewport first.</w:t>
+      </w:r>
+    </w:p>
+    <w:p>
+      <w:r>
+        <w:t>Select a light</w:t>
+      </w:r>
+      <w:r>
+        <w:t>.</w:t>
+      </w:r>
+      <w:r>
+        <w:t xml:space="preserve"> and the </w:t>
+      </w:r>
+      <w:r>
+        <w:rPr>
+          <w:rStyle w:val="BlueBoldenChar"/>
+          <w:rFonts w:eastAsiaTheme="minorHAnsi"/>
+        </w:rPr>
+        <w:t>Light</w:t>
+      </w:r>
+      <w:r>
+        <w:t xml:space="preserve"> tab will appear. And </w:t>
+      </w:r>
+      <w:r>
+        <w:t xml:space="preserve">so </w:t>
+      </w:r>
+      <w:r>
+        <w:t>now you have access to all of the settings.</w:t>
+      </w:r>
+    </w:p>
+    <w:p>
+      <w:r>
+        <w:rPr>
+          <w:noProof/>
+        </w:rPr>
         <w:lastRenderedPageBreak/>
-        <w:t>Accessing Lights and Camera</w:t>
-      </w:r>
-    </w:p>
-    <w:p>
-      <w:r>
-        <w:t>If you take a look along the tabs on the left side of the panel, you will probably notice that you do not have anything representing the lights or the camera. That is because in order to see these types of tabs, you actually need to select them in the viewport first.</w:t>
-      </w:r>
-    </w:p>
-    <w:p>
-      <w:r>
-        <w:t xml:space="preserve">Select a light and the Light tab will appear. And </w:t>
-      </w:r>
-      <w:r>
-        <w:t xml:space="preserve">so </w:t>
-      </w:r>
-      <w:r>
-        <w:t>now you have access to all of the settings.</w:t>
-      </w:r>
-    </w:p>
-    <w:p>
-      <w:r>
         <w:drawing>
           <wp:inline distT="0" distB="0" distL="0" distR="0" wp14:anchorId="6D30831F" wp14:editId="79233C63">
             <wp:extent cx="5906324" cy="2953162"/>
@@ -959,7 +1965,7 @@
                     <pic:cNvPicPr/>
                   </pic:nvPicPr>
                   <pic:blipFill>
-                    <a:blip r:embed="rId20"/>
+                    <a:blip r:embed="rId23"/>
                     <a:stretch>
                       <a:fillRect/>
                     </a:stretch>
@@ -982,11 +1988,31 @@
     </w:p>
     <w:p>
       <w:r>
-        <w:t>The Same thing with the camara, when you select the camera in the viewport, the tab for the camera will appear. It is now that you will have access to all of the camara settings.</w:t>
-      </w:r>
-    </w:p>
-    <w:p>
-      <w:r>
+        <w:t xml:space="preserve">The Same thing with the camara, when you select the </w:t>
+      </w:r>
+      <w:r>
+        <w:rPr>
+          <w:rStyle w:val="BlueBoldenChar"/>
+          <w:rFonts w:eastAsiaTheme="minorHAnsi"/>
+        </w:rPr>
+        <w:t>C</w:t>
+      </w:r>
+      <w:r>
+        <w:rPr>
+          <w:rStyle w:val="BlueBoldenChar"/>
+          <w:rFonts w:eastAsiaTheme="minorHAnsi"/>
+        </w:rPr>
+        <w:t>amera</w:t>
+      </w:r>
+      <w:r>
+        <w:t xml:space="preserve"> in the viewport, the tab for the camera will appear. It is now that you will have access to all of the camara settings.</w:t>
+      </w:r>
+    </w:p>
+    <w:p>
+      <w:r>
+        <w:rPr>
+          <w:noProof/>
+        </w:rPr>
         <w:drawing>
           <wp:inline distT="0" distB="0" distL="0" distR="0" wp14:anchorId="751F951D" wp14:editId="157D18A5">
             <wp:extent cx="5943600" cy="3056890"/>
@@ -1003,7 +2029,7 @@
                     <pic:cNvPicPr/>
                   </pic:nvPicPr>
                   <pic:blipFill>
-                    <a:blip r:embed="rId21"/>
+                    <a:blip r:embed="rId24"/>
                     <a:stretch>
                       <a:fillRect/>
                     </a:stretch>
@@ -1034,7 +2060,11 @@
         <w:t xml:space="preserve">about, </w:t>
       </w:r>
       <w:r>
-        <w:t>just what each of these property panels can do for you</w:t>
+        <w:t xml:space="preserve">just what each of these property panels can do for </w:t>
+      </w:r>
+      <w:r>
+        <w:lastRenderedPageBreak/>
+        <w:t>you</w:t>
       </w:r>
       <w:r>
         <w:t>,</w:t>
@@ -1049,6 +2079,9 @@
         <w:t xml:space="preserve"> </w:t>
       </w:r>
       <w:r>
+        <w:t xml:space="preserve">and </w:t>
+      </w:r>
+      <w:r>
         <w:t xml:space="preserve">while </w:t>
       </w:r>
       <w:r>
@@ -1059,7 +2092,7 @@
       </w:r>
     </w:p>
     <w:sectPr>
-      <w:headerReference w:type="default" r:id="rId22"/>
+      <w:headerReference w:type="default" r:id="rId25"/>
       <w:pgSz w:w="12240" w:h="15840"/>
       <w:pgMar w:top="1440" w:right="1440" w:bottom="1440" w:left="1440" w:header="720" w:footer="720" w:gutter="0"/>
       <w:cols w:space="720"/>
@@ -2945,7 +3978,6 @@
     <w:basedOn w:val="Heading1"/>
     <w:next w:val="Normal"/>
     <w:uiPriority w:val="39"/>
-    <w:semiHidden/>
     <w:unhideWhenUsed/>
     <w:qFormat/>
     <w:rsid w:val="00F6446E"/>
@@ -3285,6 +4317,29 @@
     <w:link w:val="Footer"/>
     <w:uiPriority w:val="99"/>
     <w:rsid w:val="009D6696"/>
+  </w:style>
+  <w:style w:type="paragraph" w:styleId="TOC1">
+    <w:name w:val="toc 1"/>
+    <w:basedOn w:val="Normal"/>
+    <w:next w:val="Normal"/>
+    <w:autoRedefine/>
+    <w:uiPriority w:val="39"/>
+    <w:unhideWhenUsed/>
+    <w:rsid w:val="003D3E75"/>
+    <w:pPr>
+      <w:spacing w:after="100"/>
+    </w:pPr>
+  </w:style>
+  <w:style w:type="character" w:styleId="Hyperlink">
+    <w:name w:val="Hyperlink"/>
+    <w:basedOn w:val="DefaultParagraphFont"/>
+    <w:uiPriority w:val="99"/>
+    <w:unhideWhenUsed/>
+    <w:rsid w:val="003D3E75"/>
+    <w:rPr>
+      <w:color w:val="0563C1" w:themeColor="hyperlink"/>
+      <w:u w:val="single"/>
+    </w:rPr>
   </w:style>
 </w:styles>
 </file>
@@ -3629,4 +4684,16 @@
     </a:ext>
   </a:extLst>
 </a:theme>
+</file>
+
+<file path=customXml/item1.xml><?xml version="1.0" encoding="utf-8"?>
+<b:Sources xmlns:b="http://schemas.openxmlformats.org/officeDocument/2006/bibliography" xmlns="http://schemas.openxmlformats.org/officeDocument/2006/bibliography" SelectedStyle="\APASixthEditionOfficeOnline.xsl" StyleName="APA" Version="6"/>
+</file>
+
+<file path=customXml/itemProps1.xml><?xml version="1.0" encoding="utf-8"?>
+<ds:datastoreItem xmlns:ds="http://schemas.openxmlformats.org/officeDocument/2006/customXml" ds:itemID="{8E045140-E4FC-46AA-9298-F283D29318FA}">
+  <ds:schemaRefs>
+    <ds:schemaRef ds:uri="http://schemas.openxmlformats.org/officeDocument/2006/bibliography"/>
+  </ds:schemaRefs>
+</ds:datastoreItem>
 </file>
</xml_diff>